<commit_message>
minor changes to code and insight document
</commit_message>
<xml_diff>
--- a/reports/Transaction_data_insights.docx
+++ b/reports/Transaction_data_insights.docx
@@ -2,6 +2,60 @@
 <file path=word/document.xml><?xml version="1.0" encoding="utf-8"?>
 <w:document xmlns:wpc="http://schemas.microsoft.com/office/word/2010/wordprocessingCanvas" xmlns:cx="http://schemas.microsoft.com/office/drawing/2014/chartex" xmlns:cx1="http://schemas.microsoft.com/office/drawing/2015/9/8/chartex" xmlns:cx2="http://schemas.microsoft.com/office/drawing/2015/10/21/chartex" xmlns:cx3="http://schemas.microsoft.com/office/drawing/2016/5/9/chartex" xmlns:cx4="http://schemas.microsoft.com/office/drawing/2016/5/10/chartex" xmlns:cx5="http://schemas.microsoft.com/office/drawing/2016/5/11/chartex" xmlns:cx6="http://schemas.microsoft.com/office/drawing/2016/5/12/chartex" xmlns:cx7="http://schemas.microsoft.com/office/drawing/2016/5/13/chartex" xmlns:cx8="http://schemas.microsoft.com/office/drawing/2016/5/14/chartex" xmlns:mc="http://schemas.openxmlformats.org/markup-compatibility/2006" xmlns:aink="http://schemas.microsoft.com/office/drawing/2016/ink" xmlns:am3d="http://schemas.microsoft.com/office/drawing/2017/model3d" xmlns:o="urn:schemas-microsoft-com:office:office" xmlns:r="http://schemas.openxmlformats.org/officeDocument/2006/relationships" xmlns:m="http://schemas.openxmlformats.org/officeDocument/2006/math" xmlns:v="urn:schemas-microsoft-com:vml" xmlns:wp14="http://schemas.microsoft.com/office/word/2010/wordprocessingDrawing" xmlns:wp="http://schemas.openxmlformats.org/drawingml/2006/wordprocessingDrawing" xmlns:w10="urn:schemas-microsoft-com:office:word" xmlns:w="http://schemas.openxmlformats.org/wordprocessingml/2006/main" xmlns:w14="http://schemas.microsoft.com/office/word/2010/wordml" xmlns:w15="http://schemas.microsoft.com/office/word/2012/wordml" xmlns:w16cid="http://schemas.microsoft.com/office/word/2016/wordml/cid" xmlns:w16se="http://schemas.microsoft.com/office/word/2015/wordml/symex" xmlns:wpg="http://schemas.microsoft.com/office/word/2010/wordprocessingGroup" xmlns:wpi="http://schemas.microsoft.com/office/word/2010/wordprocessingInk" xmlns:wne="http://schemas.microsoft.com/office/word/2006/wordml" xmlns:wps="http://schemas.microsoft.com/office/word/2010/wordprocessingShape" mc:Ignorable="w14 w15 w16se w16cid wp14">
   <w:body>
+    <w:p>
+      <w:pPr>
+        <w:rPr>
+          <w:b/>
+          <w:sz w:val="24"/>
+          <w:szCs w:val="24"/>
+        </w:rPr>
+      </w:pPr>
+      <w:r>
+        <w:rPr>
+          <w:b/>
+          <w:sz w:val="24"/>
+          <w:szCs w:val="24"/>
+        </w:rPr>
+        <w:t>Data Cleaning</w:t>
+      </w:r>
+    </w:p>
+    <w:p>
+      <w:pPr>
+        <w:pStyle w:val="ListParagraph"/>
+        <w:numPr>
+          <w:ilvl w:val="0"/>
+          <w:numId w:val="11"/>
+        </w:numPr>
+        <w:spacing w:line="256" w:lineRule="auto"/>
+      </w:pPr>
+      <w:r>
+        <w:t>There are 50,000 missing values for Customer ID, Payment Method, Store Type, Customer Age, Customer Gender, Product Name and Transaction Date. 42,633 missing values in Region column.</w:t>
+      </w:r>
+    </w:p>
+    <w:p>
+      <w:pPr>
+        <w:pStyle w:val="ListParagraph"/>
+        <w:numPr>
+          <w:ilvl w:val="0"/>
+          <w:numId w:val="11"/>
+        </w:numPr>
+        <w:spacing w:line="256" w:lineRule="auto"/>
+      </w:pPr>
+      <w:r>
+        <w:t>There are 7,446 rows with negative values for Transaction Amount. This is probably faulty data and will have to be removed or corrected.</w:t>
+      </w:r>
+      <w:bookmarkStart w:id="0" w:name="_GoBack"/>
+      <w:bookmarkEnd w:id="0"/>
+    </w:p>
+    <w:p>
+      <w:pPr>
+        <w:rPr>
+          <w:b/>
+          <w:sz w:val="24"/>
+          <w:szCs w:val="24"/>
+        </w:rPr>
+      </w:pPr>
+    </w:p>
     <w:p>
       <w:pPr>
         <w:rPr>
@@ -90,13 +144,7 @@
         </w:numPr>
       </w:pPr>
       <w:r>
-        <w:t xml:space="preserve">Sales are relatively stable from January to November, averaging around </w:t>
-      </w:r>
-      <w:r>
-        <w:t xml:space="preserve">Rs. </w:t>
-      </w:r>
-      <w:r>
-        <w:t>800 million per month.</w:t>
+        <w:t>Sales are relatively stable from January to November, averaging around Rs. 800 million per month.</w:t>
       </w:r>
     </w:p>
     <w:p>
@@ -108,19 +156,7 @@
         </w:numPr>
       </w:pPr>
       <w:r>
-        <w:t>A sharp decline in December (~5</w:t>
-      </w:r>
-      <w:r>
-        <w:t>7</w:t>
-      </w:r>
-      <w:r>
-        <w:t>% drop)</w:t>
-      </w:r>
-      <w:r>
-        <w:t xml:space="preserve">. </w:t>
-      </w:r>
-      <w:r>
-        <w:t>Further analysis is needed to understand the reason.</w:t>
+        <w:t>A sharp decline in December (~57% drop). Further analysis is needed to understand the reason.</w:t>
       </w:r>
     </w:p>
     <w:p>
@@ -132,19 +168,7 @@
         </w:numPr>
       </w:pPr>
       <w:r>
-        <w:t>The highest sales month was August (</w:t>
-      </w:r>
-      <w:r>
-        <w:t xml:space="preserve">Rs. </w:t>
-      </w:r>
-      <w:r>
-        <w:t>822 million), while the lowest was December (</w:t>
-      </w:r>
-      <w:r>
-        <w:t xml:space="preserve">Rs. </w:t>
-      </w:r>
-      <w:r>
-        <w:t>342 million).</w:t>
+        <w:t>The highest sales month was August (Rs. 822 million), while the lowest was December (Rs. 342 million).</w:t>
       </w:r>
     </w:p>
     <w:p/>
@@ -174,22 +198,7 @@
         </w:numPr>
       </w:pPr>
       <w:r>
-        <w:t xml:space="preserve">Ages </w:t>
-      </w:r>
-      <w:r>
-        <w:t>50</w:t>
-      </w:r>
-      <w:r>
-        <w:t xml:space="preserve">, </w:t>
-      </w:r>
-      <w:r>
-        <w:t>38</w:t>
-      </w:r>
-      <w:r>
-        <w:t>, and 55 have the highest spending</w:t>
-      </w:r>
-      <w:r>
-        <w:t>.</w:t>
+        <w:t>Ages 50, 38, and 55 have the highest spending.</w:t>
       </w:r>
     </w:p>
     <w:p>
@@ -201,13 +210,7 @@
         </w:numPr>
       </w:pPr>
       <w:r>
-        <w:t>Youngest high-spending age group: 21-year-olds (~</w:t>
-      </w:r>
-      <w:r>
-        <w:t xml:space="preserve">Rs. </w:t>
-      </w:r>
-      <w:r>
-        <w:t>61M), indicating strong engagement from younger customers.</w:t>
+        <w:t>Youngest high-spending age group: 21-year-olds (~Rs. 61M), indicating strong engagement from younger customers.</w:t>
       </w:r>
     </w:p>
     <w:p>
@@ -219,13 +222,7 @@
         </w:numPr>
       </w:pPr>
       <w:r>
-        <w:t>Senior customers (65+) still contribute significantly, spending ~</w:t>
-      </w:r>
-      <w:r>
-        <w:t xml:space="preserve"> Rs. </w:t>
-      </w:r>
-      <w:r>
-        <w:t>60M.</w:t>
+        <w:t>Senior customers (65+) still contribute significantly, spending ~ Rs. 60M.</w:t>
       </w:r>
     </w:p>
     <w:p>
@@ -325,13 +322,7 @@
         </w:numPr>
       </w:pPr>
       <w:r>
-        <w:t>Delhi (South) leads in total sales (</w:t>
-      </w:r>
-      <w:r>
-        <w:t xml:space="preserve">Rs. </w:t>
-      </w:r>
-      <w:r>
-        <w:t>1.02B), significantly ahead of other cities.</w:t>
+        <w:t>Delhi (South) leads in total sales (Rs. 1.02B), significantly ahead of other cities.</w:t>
       </w:r>
     </w:p>
     <w:p>
@@ -343,10 +334,8 @@
         </w:numPr>
       </w:pPr>
       <w:r>
-        <w:t xml:space="preserve">Sales are relatively evenly distributed across other regions, with multiple cities </w:t>
-      </w:r>
-      <w:r>
-        <w:t>with sales ~Rs. 250M</w:t>
+        <w:lastRenderedPageBreak/>
+        <w:t>Sales are relatively evenly distributed across other regions, with multiple cities with sales ~Rs. 250M</w:t>
       </w:r>
     </w:p>
     <w:p>
@@ -388,14 +377,7 @@
         </w:numPr>
       </w:pPr>
       <w:r>
-        <w:lastRenderedPageBreak/>
-        <w:t>Laptops generate the most revenue (</w:t>
-      </w:r>
-      <w:r>
-        <w:t xml:space="preserve">Rs. </w:t>
-      </w:r>
-      <w:r>
-        <w:t>6.23B) but have low sales volume (88,931 units) → indicates high unit price.</w:t>
+        <w:t>Laptops generate the most revenue (Rs. 6.23B) but have low sales volume (88,931 units) → indicates high unit price.</w:t>
       </w:r>
     </w:p>
     <w:p>
@@ -407,13 +389,7 @@
         </w:numPr>
       </w:pPr>
       <w:r>
-        <w:t>Sofas are the second-highest revenue generator (</w:t>
-      </w:r>
-      <w:r>
-        <w:t xml:space="preserve">Rs. </w:t>
-      </w:r>
-      <w:r>
-        <w:t>3.78B) with a similar low sales volume (88,834 units), suggesting a luxury or premium positioning.</w:t>
+        <w:t>Sofas are the second-highest revenue generator (Rs. 3.78B) with a similar low sales volume (88,834 units), suggesting a luxury or premium positioning.</w:t>
       </w:r>
     </w:p>
     <w:p>
@@ -425,13 +401,7 @@
         </w:numPr>
       </w:pPr>
       <w:r>
-        <w:t>Apple products have high volume (2.27M units sold) but lower revenue (</w:t>
-      </w:r>
-      <w:r>
-        <w:t xml:space="preserve">Rs. </w:t>
-      </w:r>
-      <w:r>
-        <w:t>22.75M), indicating low average price per unit.</w:t>
+        <w:t>Apple products have high volume (2.27M units sold) but lower revenue (Rs. 22.75M), indicating low average price per unit.</w:t>
       </w:r>
     </w:p>
     <w:p/>
@@ -515,19 +485,7 @@
         </w:numPr>
       </w:pPr>
       <w:r>
-        <w:t xml:space="preserve">High-discounted items (&gt;30%) contribute </w:t>
-      </w:r>
-      <w:r>
-        <w:t xml:space="preserve">Rs. </w:t>
-      </w:r>
-      <w:r>
-        <w:t>4.08B in revenue (~40% of total sales) and account for 1.4</w:t>
-      </w:r>
-      <w:r>
-        <w:t>8</w:t>
-      </w:r>
-      <w:r>
-        <w:t>M units sold.</w:t>
+        <w:t>High-discounted items (&gt;30%) contribute Rs. 4.08B in revenue (~40% of total sales) and account for 1.48M units sold.</w:t>
       </w:r>
     </w:p>
     <w:p>
@@ -539,13 +497,7 @@
         </w:numPr>
       </w:pPr>
       <w:r>
-        <w:t xml:space="preserve">Medium-discounted items (10-30%) generate a similar </w:t>
-      </w:r>
-      <w:r>
-        <w:t xml:space="preserve">Rs. </w:t>
-      </w:r>
-      <w:r>
-        <w:t>4.09B in revenue with a slightly lower volume.</w:t>
+        <w:t>Medium-discounted items (10-30%) generate a similar Rs. 4.09B in revenue with a slightly lower volume.</w:t>
       </w:r>
     </w:p>
     <w:p>
@@ -557,19 +509,7 @@
         </w:numPr>
       </w:pPr>
       <w:r>
-        <w:t xml:space="preserve">Low-discounted items (&lt;10%) contribute only </w:t>
-      </w:r>
-      <w:r>
-        <w:t xml:space="preserve">Rs. </w:t>
-      </w:r>
-      <w:r>
-        <w:t>2.03B (~20% of total revenue) and have the lowest sales volume (73</w:t>
-      </w:r>
-      <w:r>
-        <w:t>7</w:t>
-      </w:r>
-      <w:r>
-        <w:t>K units).</w:t>
+        <w:t>Low-discounted items (&lt;10%) contribute only Rs. 2.03B (~20% of total revenue) and have the lowest sales volume (737K units).</w:t>
       </w:r>
     </w:p>
     <w:p/>
@@ -599,13 +539,7 @@
         </w:numPr>
       </w:pPr>
       <w:r>
-        <w:t>In-Store and Online sales are nearly equal (~</w:t>
-      </w:r>
-      <w:r>
-        <w:t xml:space="preserve">Rs. </w:t>
-      </w:r>
-      <w:r>
-        <w:t>5.08B each), with online having slightly more transactions (225K vs. 224K).</w:t>
+        <w:t>In-Store and Online sales are nearly equal (~Rs. 5.08B each), with online having slightly more transactions (225K vs. 224K).</w:t>
       </w:r>
     </w:p>
     <w:p>
@@ -617,13 +551,7 @@
         </w:numPr>
       </w:pPr>
       <w:r>
-        <w:t>50,000 transactions are recorded with a "NULL" store type, accounting for ~</w:t>
-      </w:r>
-      <w:r>
-        <w:t xml:space="preserve">Rs. </w:t>
-      </w:r>
-      <w:r>
-        <w:t>45.7M in revenue – this needs further investigation.</w:t>
+        <w:t>50,000 transactions are recorded with a "NULL" store type, accounting for ~Rs. 45.7M in revenue – this needs further investigation.</w:t>
       </w:r>
     </w:p>
     <w:p/>
@@ -643,8 +571,6 @@
         </w:rPr>
         <w:t>Shipping Cost Impact on Transactions</w:t>
       </w:r>
-      <w:bookmarkStart w:id="0" w:name="_GoBack"/>
-      <w:bookmarkEnd w:id="0"/>
     </w:p>
     <w:p>
       <w:pPr>
@@ -655,6 +581,7 @@
         </w:numPr>
       </w:pPr>
       <w:r>
+        <w:lastRenderedPageBreak/>
         <w:t>Low shipping cost (&lt;</w:t>
       </w:r>
       <w:r>
@@ -1189,6 +1116,119 @@
     </w:lvl>
   </w:abstractNum>
   <w:abstractNum w:abstractNumId="4" w15:restartNumberingAfterBreak="0">
+    <w:nsid w:val="32B33E75"/>
+    <w:multiLevelType w:val="hybridMultilevel"/>
+    <w:tmpl w:val="9304AB40"/>
+    <w:lvl w:ilvl="0" w:tplc="04090001">
+      <w:start w:val="1"/>
+      <w:numFmt w:val="bullet"/>
+      <w:lvlText w:val=""/>
+      <w:lvlJc w:val="left"/>
+      <w:pPr>
+        <w:ind w:left="720" w:hanging="360"/>
+      </w:pPr>
+      <w:rPr>
+        <w:rFonts w:ascii="Symbol" w:hAnsi="Symbol" w:hint="default"/>
+      </w:rPr>
+    </w:lvl>
+    <w:lvl w:ilvl="1" w:tplc="04090003">
+      <w:start w:val="1"/>
+      <w:numFmt w:val="bullet"/>
+      <w:lvlText w:val="o"/>
+      <w:lvlJc w:val="left"/>
+      <w:pPr>
+        <w:ind w:left="1440" w:hanging="360"/>
+      </w:pPr>
+      <w:rPr>
+        <w:rFonts w:ascii="Courier New" w:hAnsi="Courier New" w:cs="Courier New" w:hint="default"/>
+      </w:rPr>
+    </w:lvl>
+    <w:lvl w:ilvl="2" w:tplc="04090005">
+      <w:start w:val="1"/>
+      <w:numFmt w:val="bullet"/>
+      <w:lvlText w:val=""/>
+      <w:lvlJc w:val="left"/>
+      <w:pPr>
+        <w:ind w:left="2160" w:hanging="360"/>
+      </w:pPr>
+      <w:rPr>
+        <w:rFonts w:ascii="Wingdings" w:hAnsi="Wingdings" w:hint="default"/>
+      </w:rPr>
+    </w:lvl>
+    <w:lvl w:ilvl="3" w:tplc="04090001">
+      <w:start w:val="1"/>
+      <w:numFmt w:val="bullet"/>
+      <w:lvlText w:val=""/>
+      <w:lvlJc w:val="left"/>
+      <w:pPr>
+        <w:ind w:left="2880" w:hanging="360"/>
+      </w:pPr>
+      <w:rPr>
+        <w:rFonts w:ascii="Symbol" w:hAnsi="Symbol" w:hint="default"/>
+      </w:rPr>
+    </w:lvl>
+    <w:lvl w:ilvl="4" w:tplc="04090003">
+      <w:start w:val="1"/>
+      <w:numFmt w:val="bullet"/>
+      <w:lvlText w:val="o"/>
+      <w:lvlJc w:val="left"/>
+      <w:pPr>
+        <w:ind w:left="3600" w:hanging="360"/>
+      </w:pPr>
+      <w:rPr>
+        <w:rFonts w:ascii="Courier New" w:hAnsi="Courier New" w:cs="Courier New" w:hint="default"/>
+      </w:rPr>
+    </w:lvl>
+    <w:lvl w:ilvl="5" w:tplc="04090005">
+      <w:start w:val="1"/>
+      <w:numFmt w:val="bullet"/>
+      <w:lvlText w:val=""/>
+      <w:lvlJc w:val="left"/>
+      <w:pPr>
+        <w:ind w:left="4320" w:hanging="360"/>
+      </w:pPr>
+      <w:rPr>
+        <w:rFonts w:ascii="Wingdings" w:hAnsi="Wingdings" w:hint="default"/>
+      </w:rPr>
+    </w:lvl>
+    <w:lvl w:ilvl="6" w:tplc="04090001">
+      <w:start w:val="1"/>
+      <w:numFmt w:val="bullet"/>
+      <w:lvlText w:val=""/>
+      <w:lvlJc w:val="left"/>
+      <w:pPr>
+        <w:ind w:left="5040" w:hanging="360"/>
+      </w:pPr>
+      <w:rPr>
+        <w:rFonts w:ascii="Symbol" w:hAnsi="Symbol" w:hint="default"/>
+      </w:rPr>
+    </w:lvl>
+    <w:lvl w:ilvl="7" w:tplc="04090003">
+      <w:start w:val="1"/>
+      <w:numFmt w:val="bullet"/>
+      <w:lvlText w:val="o"/>
+      <w:lvlJc w:val="left"/>
+      <w:pPr>
+        <w:ind w:left="5760" w:hanging="360"/>
+      </w:pPr>
+      <w:rPr>
+        <w:rFonts w:ascii="Courier New" w:hAnsi="Courier New" w:cs="Courier New" w:hint="default"/>
+      </w:rPr>
+    </w:lvl>
+    <w:lvl w:ilvl="8" w:tplc="04090005">
+      <w:start w:val="1"/>
+      <w:numFmt w:val="bullet"/>
+      <w:lvlText w:val=""/>
+      <w:lvlJc w:val="left"/>
+      <w:pPr>
+        <w:ind w:left="6480" w:hanging="360"/>
+      </w:pPr>
+      <w:rPr>
+        <w:rFonts w:ascii="Wingdings" w:hAnsi="Wingdings" w:hint="default"/>
+      </w:rPr>
+    </w:lvl>
+  </w:abstractNum>
+  <w:abstractNum w:abstractNumId="5" w15:restartNumberingAfterBreak="0">
     <w:nsid w:val="57825927"/>
     <w:multiLevelType w:val="hybridMultilevel"/>
     <w:tmpl w:val="E95859E8"/>
@@ -1301,7 +1341,7 @@
       </w:rPr>
     </w:lvl>
   </w:abstractNum>
-  <w:abstractNum w:abstractNumId="5" w15:restartNumberingAfterBreak="0">
+  <w:abstractNum w:abstractNumId="6" w15:restartNumberingAfterBreak="0">
     <w:nsid w:val="5DE43CF0"/>
     <w:multiLevelType w:val="hybridMultilevel"/>
     <w:tmpl w:val="0D34F088"/>
@@ -1414,7 +1454,7 @@
       </w:rPr>
     </w:lvl>
   </w:abstractNum>
-  <w:abstractNum w:abstractNumId="6" w15:restartNumberingAfterBreak="0">
+  <w:abstractNum w:abstractNumId="7" w15:restartNumberingAfterBreak="0">
     <w:nsid w:val="62BD29CA"/>
     <w:multiLevelType w:val="hybridMultilevel"/>
     <w:tmpl w:val="D61EC660"/>
@@ -1527,7 +1567,7 @@
       </w:rPr>
     </w:lvl>
   </w:abstractNum>
-  <w:abstractNum w:abstractNumId="7" w15:restartNumberingAfterBreak="0">
+  <w:abstractNum w:abstractNumId="8" w15:restartNumberingAfterBreak="0">
     <w:nsid w:val="69BE5929"/>
     <w:multiLevelType w:val="hybridMultilevel"/>
     <w:tmpl w:val="79AE9D9E"/>
@@ -1640,7 +1680,7 @@
       </w:rPr>
     </w:lvl>
   </w:abstractNum>
-  <w:abstractNum w:abstractNumId="8" w15:restartNumberingAfterBreak="0">
+  <w:abstractNum w:abstractNumId="9" w15:restartNumberingAfterBreak="0">
     <w:nsid w:val="6C915500"/>
     <w:multiLevelType w:val="hybridMultilevel"/>
     <w:tmpl w:val="74D48602"/>
@@ -1753,7 +1793,7 @@
       </w:rPr>
     </w:lvl>
   </w:abstractNum>
-  <w:abstractNum w:abstractNumId="9" w15:restartNumberingAfterBreak="0">
+  <w:abstractNum w:abstractNumId="10" w15:restartNumberingAfterBreak="0">
     <w:nsid w:val="72F624D2"/>
     <w:multiLevelType w:val="hybridMultilevel"/>
     <w:tmpl w:val="AD22811A"/>
@@ -1867,10 +1907,10 @@
     </w:lvl>
   </w:abstractNum>
   <w:num w:numId="1">
-    <w:abstractNumId w:val="7"/>
+    <w:abstractNumId w:val="8"/>
   </w:num>
   <w:num w:numId="2">
-    <w:abstractNumId w:val="8"/>
+    <w:abstractNumId w:val="9"/>
   </w:num>
   <w:num w:numId="3">
     <w:abstractNumId w:val="3"/>
@@ -1879,7 +1919,7 @@
     <w:abstractNumId w:val="1"/>
   </w:num>
   <w:num w:numId="5">
-    <w:abstractNumId w:val="5"/>
+    <w:abstractNumId w:val="6"/>
   </w:num>
   <w:num w:numId="6">
     <w:abstractNumId w:val="0"/>
@@ -1888,13 +1928,25 @@
     <w:abstractNumId w:val="2"/>
   </w:num>
   <w:num w:numId="8">
-    <w:abstractNumId w:val="4"/>
+    <w:abstractNumId w:val="5"/>
   </w:num>
   <w:num w:numId="9">
-    <w:abstractNumId w:val="6"/>
+    <w:abstractNumId w:val="7"/>
   </w:num>
   <w:num w:numId="10">
-    <w:abstractNumId w:val="9"/>
+    <w:abstractNumId w:val="10"/>
+  </w:num>
+  <w:num w:numId="11">
+    <w:abstractNumId w:val="4"/>
+    <w:lvlOverride w:ilvl="0"/>
+    <w:lvlOverride w:ilvl="1"/>
+    <w:lvlOverride w:ilvl="2"/>
+    <w:lvlOverride w:ilvl="3"/>
+    <w:lvlOverride w:ilvl="4"/>
+    <w:lvlOverride w:ilvl="5"/>
+    <w:lvlOverride w:ilvl="6"/>
+    <w:lvlOverride w:ilvl="7"/>
+    <w:lvlOverride w:ilvl="8"/>
   </w:num>
 </w:numbering>
 </file>

</xml_diff>